<commit_message>
Added task on Instructions.docx, write base code for cgpa conversion
</commit_message>
<xml_diff>
--- a/instructions.docx
+++ b/instructions.docx
@@ -5,9 +5,12 @@
     <w:p>
       <w:pPr>
         <w:spacing w:before="100" w:beforeAutospacing="1" w:after="100" w:afterAutospacing="1" w:line="240" w:lineRule="auto"/>
-        <w:rPr>
-          <w:rFonts w:ascii="Times New Roman" w:eastAsia="Times New Roman" w:hAnsi="Times New Roman" w:cs="Times New Roman"/>
-          <w:kern w:val="0"/>
+        <w:jc w:val="center"/>
+        <w:rPr>
+          <w:rFonts w:ascii="Times New Roman" w:eastAsia="Times New Roman" w:hAnsi="Times New Roman" w:cs="Times New Roman"/>
+          <w:kern w:val="0"/>
+          <w:sz w:val="40"/>
+          <w:szCs w:val="40"/>
           <w14:ligatures w14:val="none"/>
         </w:rPr>
       </w:pPr>
@@ -17,6 +20,9 @@
           <w:b/>
           <w:bCs/>
           <w:kern w:val="0"/>
+          <w:sz w:val="40"/>
+          <w:szCs w:val="40"/>
+          <w:highlight w:val="cyan"/>
           <w14:ligatures w14:val="none"/>
         </w:rPr>
         <w:t>Project Overview</w:t>
@@ -28,13 +34,17 @@
         <w:rPr>
           <w:rFonts w:ascii="Times New Roman" w:eastAsia="Times New Roman" w:hAnsi="Times New Roman" w:cs="Times New Roman"/>
           <w:kern w:val="0"/>
-          <w14:ligatures w14:val="none"/>
-        </w:rPr>
-      </w:pPr>
-      <w:r>
-        <w:rPr>
-          <w:rFonts w:ascii="Times New Roman" w:eastAsia="Times New Roman" w:hAnsi="Times New Roman" w:cs="Times New Roman"/>
-          <w:kern w:val="0"/>
+          <w:sz w:val="28"/>
+          <w:szCs w:val="28"/>
+          <w14:ligatures w14:val="none"/>
+        </w:rPr>
+      </w:pPr>
+      <w:r>
+        <w:rPr>
+          <w:rFonts w:ascii="Times New Roman" w:eastAsia="Times New Roman" w:hAnsi="Times New Roman" w:cs="Times New Roman"/>
+          <w:kern w:val="0"/>
+          <w:sz w:val="28"/>
+          <w:szCs w:val="28"/>
           <w14:ligatures w14:val="none"/>
         </w:rPr>
         <w:t xml:space="preserve">Your project will be a C++ program that calculates </w:t>
@@ -45,6 +55,8 @@
           <w:b/>
           <w:bCs/>
           <w:kern w:val="0"/>
+          <w:sz w:val="28"/>
+          <w:szCs w:val="28"/>
           <w14:ligatures w14:val="none"/>
         </w:rPr>
         <w:t>SGPA (Semester Grade Point Average)</w:t>
@@ -53,6 +65,8 @@
         <w:rPr>
           <w:rFonts w:ascii="Times New Roman" w:eastAsia="Times New Roman" w:hAnsi="Times New Roman" w:cs="Times New Roman"/>
           <w:kern w:val="0"/>
+          <w:sz w:val="28"/>
+          <w:szCs w:val="28"/>
           <w14:ligatures w14:val="none"/>
         </w:rPr>
         <w:t xml:space="preserve"> and </w:t>
@@ -63,6 +77,8 @@
           <w:b/>
           <w:bCs/>
           <w:kern w:val="0"/>
+          <w:sz w:val="28"/>
+          <w:szCs w:val="28"/>
           <w14:ligatures w14:val="none"/>
         </w:rPr>
         <w:t>CGPA (Cumulative Grade Point Average)</w:t>
@@ -71,25 +87,11 @@
         <w:rPr>
           <w:rFonts w:ascii="Times New Roman" w:eastAsia="Times New Roman" w:hAnsi="Times New Roman" w:cs="Times New Roman"/>
           <w:kern w:val="0"/>
-          <w14:ligatures w14:val="none"/>
-        </w:rPr>
-        <w:t xml:space="preserve"> based on user input. It will take course grades and credit hours as </w:t>
-      </w:r>
-      <w:r>
-        <w:rPr>
-          <w:rFonts w:ascii="Times New Roman" w:eastAsia="Times New Roman" w:hAnsi="Times New Roman" w:cs="Times New Roman"/>
-          <w:kern w:val="0"/>
-          <w14:ligatures w14:val="none"/>
-        </w:rPr>
-        <w:t>input</w:t>
-      </w:r>
-      <w:r>
-        <w:rPr>
-          <w:rFonts w:ascii="Times New Roman" w:eastAsia="Times New Roman" w:hAnsi="Times New Roman" w:cs="Times New Roman"/>
-          <w:kern w:val="0"/>
-          <w14:ligatures w14:val="none"/>
-        </w:rPr>
-        <w:t>, perform necessary calculations, and display the results.</w:t>
+          <w:sz w:val="28"/>
+          <w:szCs w:val="28"/>
+          <w14:ligatures w14:val="none"/>
+        </w:rPr>
+        <w:t xml:space="preserve"> based on user input. It will take course grades and credit hours as input, perform necessary calculations, and display the results.</w:t>
       </w:r>
     </w:p>
     <w:p>
@@ -98,6 +100,8 @@
         <w:rPr>
           <w:rFonts w:ascii="Times New Roman" w:eastAsia="Times New Roman" w:hAnsi="Times New Roman" w:cs="Times New Roman"/>
           <w:kern w:val="0"/>
+          <w:sz w:val="28"/>
+          <w:szCs w:val="28"/>
           <w14:ligatures w14:val="none"/>
         </w:rPr>
       </w:pPr>
@@ -107,6 +111,8 @@
           <w:b/>
           <w:bCs/>
           <w:kern w:val="0"/>
+          <w:sz w:val="28"/>
+          <w:szCs w:val="28"/>
           <w14:ligatures w14:val="none"/>
         </w:rPr>
         <w:t>Features You Can Add</w:t>
@@ -118,13 +124,17 @@
         <w:rPr>
           <w:rFonts w:ascii="Times New Roman" w:eastAsia="Times New Roman" w:hAnsi="Times New Roman" w:cs="Times New Roman"/>
           <w:kern w:val="0"/>
-          <w14:ligatures w14:val="none"/>
-        </w:rPr>
-      </w:pPr>
-      <w:r>
-        <w:rPr>
-          <w:rFonts w:ascii="Times New Roman" w:eastAsia="Times New Roman" w:hAnsi="Times New Roman" w:cs="Times New Roman"/>
-          <w:kern w:val="0"/>
+          <w:sz w:val="28"/>
+          <w:szCs w:val="28"/>
+          <w14:ligatures w14:val="none"/>
+        </w:rPr>
+      </w:pPr>
+      <w:r>
+        <w:rPr>
+          <w:rFonts w:ascii="Times New Roman" w:eastAsia="Times New Roman" w:hAnsi="Times New Roman" w:cs="Times New Roman"/>
+          <w:kern w:val="0"/>
+          <w:sz w:val="28"/>
+          <w:szCs w:val="28"/>
           <w14:ligatures w14:val="none"/>
         </w:rPr>
         <w:t>Here are some essential and advanced features you might consider:</w:t>
@@ -136,6 +146,8 @@
         <w:rPr>
           <w:rFonts w:ascii="Times New Roman" w:eastAsia="Times New Roman" w:hAnsi="Times New Roman" w:cs="Times New Roman"/>
           <w:kern w:val="0"/>
+          <w:sz w:val="28"/>
+          <w:szCs w:val="28"/>
           <w14:ligatures w14:val="none"/>
         </w:rPr>
       </w:pPr>
@@ -145,6 +157,8 @@
           <w:b/>
           <w:bCs/>
           <w:kern w:val="0"/>
+          <w:sz w:val="28"/>
+          <w:szCs w:val="28"/>
           <w14:ligatures w14:val="none"/>
         </w:rPr>
         <w:t>Basic Features</w:t>
@@ -160,6 +174,8 @@
         <w:rPr>
           <w:rFonts w:ascii="Times New Roman" w:eastAsia="Times New Roman" w:hAnsi="Times New Roman" w:cs="Times New Roman"/>
           <w:kern w:val="0"/>
+          <w:sz w:val="28"/>
+          <w:szCs w:val="28"/>
           <w14:ligatures w14:val="none"/>
         </w:rPr>
       </w:pPr>
@@ -169,6 +185,8 @@
           <w:b/>
           <w:bCs/>
           <w:kern w:val="0"/>
+          <w:sz w:val="28"/>
+          <w:szCs w:val="28"/>
           <w14:ligatures w14:val="none"/>
         </w:rPr>
         <w:t>User Input System:</w:t>
@@ -177,6 +195,8 @@
         <w:rPr>
           <w:rFonts w:ascii="Times New Roman" w:eastAsia="Times New Roman" w:hAnsi="Times New Roman" w:cs="Times New Roman"/>
           <w:kern w:val="0"/>
+          <w:sz w:val="28"/>
+          <w:szCs w:val="28"/>
           <w14:ligatures w14:val="none"/>
         </w:rPr>
         <w:t xml:space="preserve"> Users can enter subject names, grades, and credit hours.</w:t>
@@ -192,6 +212,8 @@
         <w:rPr>
           <w:rFonts w:ascii="Times New Roman" w:eastAsia="Times New Roman" w:hAnsi="Times New Roman" w:cs="Times New Roman"/>
           <w:kern w:val="0"/>
+          <w:sz w:val="28"/>
+          <w:szCs w:val="28"/>
           <w14:ligatures w14:val="none"/>
         </w:rPr>
       </w:pPr>
@@ -201,6 +223,8 @@
           <w:b/>
           <w:bCs/>
           <w:kern w:val="0"/>
+          <w:sz w:val="28"/>
+          <w:szCs w:val="28"/>
           <w14:ligatures w14:val="none"/>
         </w:rPr>
         <w:t>SGPA Calculation:</w:t>
@@ -209,6 +233,8 @@
         <w:rPr>
           <w:rFonts w:ascii="Times New Roman" w:eastAsia="Times New Roman" w:hAnsi="Times New Roman" w:cs="Times New Roman"/>
           <w:kern w:val="0"/>
+          <w:sz w:val="28"/>
+          <w:szCs w:val="28"/>
           <w14:ligatures w14:val="none"/>
         </w:rPr>
         <w:t xml:space="preserve"> Compute SGPA based on grades and credit hours for a semester.</w:t>
@@ -224,6 +250,8 @@
         <w:rPr>
           <w:rFonts w:ascii="Times New Roman" w:eastAsia="Times New Roman" w:hAnsi="Times New Roman" w:cs="Times New Roman"/>
           <w:kern w:val="0"/>
+          <w:sz w:val="28"/>
+          <w:szCs w:val="28"/>
           <w14:ligatures w14:val="none"/>
         </w:rPr>
       </w:pPr>
@@ -233,6 +261,8 @@
           <w:b/>
           <w:bCs/>
           <w:kern w:val="0"/>
+          <w:sz w:val="28"/>
+          <w:szCs w:val="28"/>
           <w14:ligatures w14:val="none"/>
         </w:rPr>
         <w:t>CGPA Calculation:</w:t>
@@ -241,6 +271,8 @@
         <w:rPr>
           <w:rFonts w:ascii="Times New Roman" w:eastAsia="Times New Roman" w:hAnsi="Times New Roman" w:cs="Times New Roman"/>
           <w:kern w:val="0"/>
+          <w:sz w:val="28"/>
+          <w:szCs w:val="28"/>
           <w14:ligatures w14:val="none"/>
         </w:rPr>
         <w:t xml:space="preserve"> Keep track of previous semesters and compute CGPA over multiple semesters.</w:t>
@@ -256,6 +288,8 @@
         <w:rPr>
           <w:rFonts w:ascii="Times New Roman" w:eastAsia="Times New Roman" w:hAnsi="Times New Roman" w:cs="Times New Roman"/>
           <w:kern w:val="0"/>
+          <w:sz w:val="28"/>
+          <w:szCs w:val="28"/>
           <w14:ligatures w14:val="none"/>
         </w:rPr>
       </w:pPr>
@@ -265,6 +299,8 @@
           <w:b/>
           <w:bCs/>
           <w:kern w:val="0"/>
+          <w:sz w:val="28"/>
+          <w:szCs w:val="28"/>
           <w14:ligatures w14:val="none"/>
         </w:rPr>
         <w:t>Grade Validation:</w:t>
@@ -273,6 +309,8 @@
         <w:rPr>
           <w:rFonts w:ascii="Times New Roman" w:eastAsia="Times New Roman" w:hAnsi="Times New Roman" w:cs="Times New Roman"/>
           <w:kern w:val="0"/>
+          <w:sz w:val="28"/>
+          <w:szCs w:val="28"/>
           <w14:ligatures w14:val="none"/>
         </w:rPr>
         <w:t xml:space="preserve"> Ensure that users input grades in a valid format (A, B, C, etc.).</w:t>
@@ -288,6 +326,8 @@
         <w:rPr>
           <w:rFonts w:ascii="Times New Roman" w:eastAsia="Times New Roman" w:hAnsi="Times New Roman" w:cs="Times New Roman"/>
           <w:kern w:val="0"/>
+          <w:sz w:val="28"/>
+          <w:szCs w:val="28"/>
           <w14:ligatures w14:val="none"/>
         </w:rPr>
       </w:pPr>
@@ -297,6 +337,8 @@
           <w:b/>
           <w:bCs/>
           <w:kern w:val="0"/>
+          <w:sz w:val="28"/>
+          <w:szCs w:val="28"/>
           <w14:ligatures w14:val="none"/>
         </w:rPr>
         <w:t>Simple Console Interface:</w:t>
@@ -305,6 +347,8 @@
         <w:rPr>
           <w:rFonts w:ascii="Times New Roman" w:eastAsia="Times New Roman" w:hAnsi="Times New Roman" w:cs="Times New Roman"/>
           <w:kern w:val="0"/>
+          <w:sz w:val="28"/>
+          <w:szCs w:val="28"/>
           <w14:ligatures w14:val="none"/>
         </w:rPr>
         <w:t xml:space="preserve"> Display results in a structured format.</w:t>
@@ -316,6 +360,8 @@
         <w:rPr>
           <w:rFonts w:ascii="Times New Roman" w:eastAsia="Times New Roman" w:hAnsi="Times New Roman" w:cs="Times New Roman"/>
           <w:kern w:val="0"/>
+          <w:sz w:val="28"/>
+          <w:szCs w:val="28"/>
           <w14:ligatures w14:val="none"/>
         </w:rPr>
       </w:pPr>
@@ -325,6 +371,8 @@
           <w:b/>
           <w:bCs/>
           <w:kern w:val="0"/>
+          <w:sz w:val="28"/>
+          <w:szCs w:val="28"/>
           <w14:ligatures w14:val="none"/>
         </w:rPr>
         <w:t>Advanced Features</w:t>
@@ -341,13 +389,17 @@
         <w:rPr>
           <w:rFonts w:ascii="Times New Roman" w:eastAsia="Times New Roman" w:hAnsi="Times New Roman" w:cs="Times New Roman"/>
           <w:kern w:val="0"/>
-          <w14:ligatures w14:val="none"/>
-        </w:rPr>
-      </w:pPr>
-      <w:r>
-        <w:rPr>
-          <w:rFonts w:ascii="Times New Roman" w:eastAsia="Times New Roman" w:hAnsi="Times New Roman" w:cs="Times New Roman"/>
-          <w:kern w:val="0"/>
+          <w:sz w:val="28"/>
+          <w:szCs w:val="28"/>
+          <w14:ligatures w14:val="none"/>
+        </w:rPr>
+      </w:pPr>
+      <w:r>
+        <w:rPr>
+          <w:rFonts w:ascii="Times New Roman" w:eastAsia="Times New Roman" w:hAnsi="Times New Roman" w:cs="Times New Roman"/>
+          <w:kern w:val="0"/>
+          <w:sz w:val="28"/>
+          <w:szCs w:val="28"/>
           <w14:ligatures w14:val="none"/>
         </w:rPr>
         <w:t>File</w:t>
@@ -358,6 +410,8 @@
           <w:b/>
           <w:bCs/>
           <w:kern w:val="0"/>
+          <w:sz w:val="28"/>
+          <w:szCs w:val="28"/>
           <w14:ligatures w14:val="none"/>
         </w:rPr>
         <w:t xml:space="preserve"> Handling:</w:t>
@@ -366,6 +420,8 @@
         <w:rPr>
           <w:rFonts w:ascii="Times New Roman" w:eastAsia="Times New Roman" w:hAnsi="Times New Roman" w:cs="Times New Roman"/>
           <w:kern w:val="0"/>
+          <w:sz w:val="28"/>
+          <w:szCs w:val="28"/>
           <w14:ligatures w14:val="none"/>
         </w:rPr>
         <w:t xml:space="preserve"> Save semester details to a file for future reference.</w:t>
@@ -381,6 +437,8 @@
         <w:rPr>
           <w:rFonts w:ascii="Times New Roman" w:eastAsia="Times New Roman" w:hAnsi="Times New Roman" w:cs="Times New Roman"/>
           <w:kern w:val="0"/>
+          <w:sz w:val="28"/>
+          <w:szCs w:val="28"/>
           <w14:ligatures w14:val="none"/>
         </w:rPr>
       </w:pPr>
@@ -390,6 +448,8 @@
           <w:b/>
           <w:bCs/>
           <w:kern w:val="0"/>
+          <w:sz w:val="28"/>
+          <w:szCs w:val="28"/>
           <w14:ligatures w14:val="none"/>
         </w:rPr>
         <w:t>Graphical UI:</w:t>
@@ -398,6 +458,8 @@
         <w:rPr>
           <w:rFonts w:ascii="Times New Roman" w:eastAsia="Times New Roman" w:hAnsi="Times New Roman" w:cs="Times New Roman"/>
           <w:kern w:val="0"/>
+          <w:sz w:val="28"/>
+          <w:szCs w:val="28"/>
           <w14:ligatures w14:val="none"/>
         </w:rPr>
         <w:t xml:space="preserve"> Instead of a console application, you can create a GUI using libraries like Qt or SFML.</w:t>
@@ -413,6 +475,8 @@
         <w:rPr>
           <w:rFonts w:ascii="Times New Roman" w:eastAsia="Times New Roman" w:hAnsi="Times New Roman" w:cs="Times New Roman"/>
           <w:kern w:val="0"/>
+          <w:sz w:val="28"/>
+          <w:szCs w:val="28"/>
           <w14:ligatures w14:val="none"/>
         </w:rPr>
       </w:pPr>
@@ -422,6 +486,8 @@
           <w:b/>
           <w:bCs/>
           <w:kern w:val="0"/>
+          <w:sz w:val="28"/>
+          <w:szCs w:val="28"/>
           <w14:ligatures w14:val="none"/>
         </w:rPr>
         <w:t>Database Integration:</w:t>
@@ -430,6 +496,8 @@
         <w:rPr>
           <w:rFonts w:ascii="Times New Roman" w:eastAsia="Times New Roman" w:hAnsi="Times New Roman" w:cs="Times New Roman"/>
           <w:kern w:val="0"/>
+          <w:sz w:val="28"/>
+          <w:szCs w:val="28"/>
           <w14:ligatures w14:val="none"/>
         </w:rPr>
         <w:t xml:space="preserve"> Use SQLite or MySQL to store student records.</w:t>
@@ -445,6 +513,8 @@
         <w:rPr>
           <w:rFonts w:ascii="Times New Roman" w:eastAsia="Times New Roman" w:hAnsi="Times New Roman" w:cs="Times New Roman"/>
           <w:kern w:val="0"/>
+          <w:sz w:val="28"/>
+          <w:szCs w:val="28"/>
           <w14:ligatures w14:val="none"/>
         </w:rPr>
       </w:pPr>
@@ -454,6 +524,8 @@
           <w:b/>
           <w:bCs/>
           <w:kern w:val="0"/>
+          <w:sz w:val="28"/>
+          <w:szCs w:val="28"/>
           <w14:ligatures w14:val="none"/>
         </w:rPr>
         <w:t>Grade Calculation Based on Percentage:</w:t>
@@ -462,6 +534,8 @@
         <w:rPr>
           <w:rFonts w:ascii="Times New Roman" w:eastAsia="Times New Roman" w:hAnsi="Times New Roman" w:cs="Times New Roman"/>
           <w:kern w:val="0"/>
+          <w:sz w:val="28"/>
+          <w:szCs w:val="28"/>
           <w14:ligatures w14:val="none"/>
         </w:rPr>
         <w:t xml:space="preserve"> If users enter their marks, the program could automatically assign grades.</w:t>
@@ -477,6 +551,8 @@
         <w:rPr>
           <w:rFonts w:ascii="Times New Roman" w:eastAsia="Times New Roman" w:hAnsi="Times New Roman" w:cs="Times New Roman"/>
           <w:kern w:val="0"/>
+          <w:sz w:val="28"/>
+          <w:szCs w:val="28"/>
           <w14:ligatures w14:val="none"/>
         </w:rPr>
       </w:pPr>
@@ -486,6 +562,8 @@
           <w:b/>
           <w:bCs/>
           <w:kern w:val="0"/>
+          <w:sz w:val="28"/>
+          <w:szCs w:val="28"/>
           <w14:ligatures w14:val="none"/>
         </w:rPr>
         <w:t>Predictive Analysis:</w:t>
@@ -494,6 +572,8 @@
         <w:rPr>
           <w:rFonts w:ascii="Times New Roman" w:eastAsia="Times New Roman" w:hAnsi="Times New Roman" w:cs="Times New Roman"/>
           <w:kern w:val="0"/>
+          <w:sz w:val="28"/>
+          <w:szCs w:val="28"/>
           <w14:ligatures w14:val="none"/>
         </w:rPr>
         <w:t xml:space="preserve"> Suggest the grades needed in future semesters to achieve a target CGPA.</w:t>
@@ -509,6 +589,8 @@
         <w:rPr>
           <w:rFonts w:ascii="Times New Roman" w:eastAsia="Times New Roman" w:hAnsi="Times New Roman" w:cs="Times New Roman"/>
           <w:kern w:val="0"/>
+          <w:sz w:val="28"/>
+          <w:szCs w:val="28"/>
           <w14:ligatures w14:val="none"/>
         </w:rPr>
       </w:pPr>
@@ -518,6 +600,8 @@
           <w:b/>
           <w:bCs/>
           <w:kern w:val="0"/>
+          <w:sz w:val="28"/>
+          <w:szCs w:val="28"/>
           <w14:ligatures w14:val="none"/>
         </w:rPr>
         <w:t>Error Handling:</w:t>
@@ -526,6 +610,8 @@
         <w:rPr>
           <w:rFonts w:ascii="Times New Roman" w:eastAsia="Times New Roman" w:hAnsi="Times New Roman" w:cs="Times New Roman"/>
           <w:kern w:val="0"/>
+          <w:sz w:val="28"/>
+          <w:szCs w:val="28"/>
           <w14:ligatures w14:val="none"/>
         </w:rPr>
         <w:t xml:space="preserve"> Ensure smooth execution by preventing invalid inputs and division by zero errors.</w:t>
@@ -541,6 +627,8 @@
         <w:rPr>
           <w:rFonts w:ascii="Times New Roman" w:eastAsia="Times New Roman" w:hAnsi="Times New Roman" w:cs="Times New Roman"/>
           <w:kern w:val="0"/>
+          <w:sz w:val="28"/>
+          <w:szCs w:val="28"/>
           <w14:ligatures w14:val="none"/>
         </w:rPr>
       </w:pPr>
@@ -550,6 +638,8 @@
           <w:b/>
           <w:bCs/>
           <w:kern w:val="0"/>
+          <w:sz w:val="28"/>
+          <w:szCs w:val="28"/>
           <w14:ligatures w14:val="none"/>
         </w:rPr>
         <w:t>User Authentication:</w:t>
@@ -558,6 +648,8 @@
         <w:rPr>
           <w:rFonts w:ascii="Times New Roman" w:eastAsia="Times New Roman" w:hAnsi="Times New Roman" w:cs="Times New Roman"/>
           <w:kern w:val="0"/>
+          <w:sz w:val="28"/>
+          <w:szCs w:val="28"/>
           <w14:ligatures w14:val="none"/>
         </w:rPr>
         <w:t xml:space="preserve"> Allow multiple users to store their records securely.</w:t>
@@ -569,6 +661,8 @@
         <w:rPr>
           <w:rFonts w:ascii="Times New Roman" w:eastAsia="Times New Roman" w:hAnsi="Times New Roman" w:cs="Times New Roman"/>
           <w:kern w:val="0"/>
+          <w:sz w:val="28"/>
+          <w:szCs w:val="28"/>
           <w14:ligatures w14:val="none"/>
         </w:rPr>
       </w:pPr>
@@ -578,6 +672,8 @@
           <w:b/>
           <w:bCs/>
           <w:kern w:val="0"/>
+          <w:sz w:val="28"/>
+          <w:szCs w:val="28"/>
           <w14:ligatures w14:val="none"/>
         </w:rPr>
         <w:t>Technical Requirements</w:t>
@@ -593,6 +689,8 @@
         <w:rPr>
           <w:rFonts w:ascii="Times New Roman" w:eastAsia="Times New Roman" w:hAnsi="Times New Roman" w:cs="Times New Roman"/>
           <w:kern w:val="0"/>
+          <w:sz w:val="28"/>
+          <w:szCs w:val="28"/>
           <w14:ligatures w14:val="none"/>
         </w:rPr>
       </w:pPr>
@@ -602,14 +700,19 @@
           <w:b/>
           <w:bCs/>
           <w:kern w:val="0"/>
-          <w14:ligatures w14:val="none"/>
-        </w:rPr>
+          <w:sz w:val="28"/>
+          <w:szCs w:val="28"/>
+          <w14:ligatures w14:val="none"/>
+        </w:rPr>
+        <w:lastRenderedPageBreak/>
         <w:t>Programming Language:</w:t>
       </w:r>
       <w:r>
         <w:rPr>
           <w:rFonts w:ascii="Times New Roman" w:eastAsia="Times New Roman" w:hAnsi="Times New Roman" w:cs="Times New Roman"/>
           <w:kern w:val="0"/>
+          <w:sz w:val="28"/>
+          <w:szCs w:val="28"/>
           <w14:ligatures w14:val="none"/>
         </w:rPr>
         <w:t xml:space="preserve"> C++</w:t>
@@ -625,6 +728,8 @@
         <w:rPr>
           <w:rFonts w:ascii="Times New Roman" w:eastAsia="Times New Roman" w:hAnsi="Times New Roman" w:cs="Times New Roman"/>
           <w:kern w:val="0"/>
+          <w:sz w:val="28"/>
+          <w:szCs w:val="28"/>
           <w14:ligatures w14:val="none"/>
         </w:rPr>
       </w:pPr>
@@ -634,6 +739,8 @@
           <w:b/>
           <w:bCs/>
           <w:kern w:val="0"/>
+          <w:sz w:val="28"/>
+          <w:szCs w:val="28"/>
           <w14:ligatures w14:val="none"/>
         </w:rPr>
         <w:t>Data Structures:</w:t>
@@ -642,6 +749,8 @@
         <w:rPr>
           <w:rFonts w:ascii="Times New Roman" w:eastAsia="Times New Roman" w:hAnsi="Times New Roman" w:cs="Times New Roman"/>
           <w:kern w:val="0"/>
+          <w:sz w:val="28"/>
+          <w:szCs w:val="28"/>
           <w14:ligatures w14:val="none"/>
         </w:rPr>
         <w:t xml:space="preserve"> Arrays, structs, or classes for storing subject details.</w:t>
@@ -657,6 +766,8 @@
         <w:rPr>
           <w:rFonts w:ascii="Times New Roman" w:eastAsia="Times New Roman" w:hAnsi="Times New Roman" w:cs="Times New Roman"/>
           <w:kern w:val="0"/>
+          <w:sz w:val="28"/>
+          <w:szCs w:val="28"/>
           <w14:ligatures w14:val="none"/>
         </w:rPr>
       </w:pPr>
@@ -666,6 +777,8 @@
           <w:b/>
           <w:bCs/>
           <w:kern w:val="0"/>
+          <w:sz w:val="28"/>
+          <w:szCs w:val="28"/>
           <w14:ligatures w14:val="none"/>
         </w:rPr>
         <w:t>File Handling:</w:t>
@@ -674,6 +787,8 @@
         <w:rPr>
           <w:rFonts w:ascii="Times New Roman" w:eastAsia="Times New Roman" w:hAnsi="Times New Roman" w:cs="Times New Roman"/>
           <w:kern w:val="0"/>
+          <w:sz w:val="28"/>
+          <w:szCs w:val="28"/>
           <w14:ligatures w14:val="none"/>
         </w:rPr>
         <w:t xml:space="preserve"> For storing CGPA records across multiple sessions.</w:t>
@@ -690,6 +805,8 @@
         <w:rPr>
           <w:rFonts w:ascii="Times New Roman" w:eastAsia="Times New Roman" w:hAnsi="Times New Roman" w:cs="Times New Roman"/>
           <w:kern w:val="0"/>
+          <w:sz w:val="28"/>
+          <w:szCs w:val="28"/>
           <w14:ligatures w14:val="none"/>
         </w:rPr>
       </w:pPr>
@@ -699,6 +816,8 @@
           <w:b/>
           <w:bCs/>
           <w:kern w:val="0"/>
+          <w:sz w:val="28"/>
+          <w:szCs w:val="28"/>
           <w14:ligatures w14:val="none"/>
         </w:rPr>
         <w:t>File Handling:</w:t>
@@ -707,6 +826,8 @@
         <w:rPr>
           <w:rFonts w:ascii="Times New Roman" w:eastAsia="Times New Roman" w:hAnsi="Times New Roman" w:cs="Times New Roman"/>
           <w:kern w:val="0"/>
+          <w:sz w:val="28"/>
+          <w:szCs w:val="28"/>
           <w14:ligatures w14:val="none"/>
         </w:rPr>
         <w:t xml:space="preserve"> For storing CGPA records across multiple sessions.</w:t>
@@ -722,6 +843,8 @@
         <w:rPr>
           <w:rFonts w:ascii="Times New Roman" w:eastAsia="Times New Roman" w:hAnsi="Times New Roman" w:cs="Times New Roman"/>
           <w:kern w:val="0"/>
+          <w:sz w:val="28"/>
+          <w:szCs w:val="28"/>
           <w14:ligatures w14:val="none"/>
         </w:rPr>
       </w:pPr>
@@ -731,6 +854,8 @@
           <w:b/>
           <w:bCs/>
           <w:kern w:val="0"/>
+          <w:sz w:val="28"/>
+          <w:szCs w:val="28"/>
           <w14:ligatures w14:val="none"/>
         </w:rPr>
         <w:t>Basic Mathematics:</w:t>
@@ -739,6 +864,8 @@
         <w:rPr>
           <w:rFonts w:ascii="Times New Roman" w:eastAsia="Times New Roman" w:hAnsi="Times New Roman" w:cs="Times New Roman"/>
           <w:kern w:val="0"/>
+          <w:sz w:val="28"/>
+          <w:szCs w:val="28"/>
           <w14:ligatures w14:val="none"/>
         </w:rPr>
         <w:t xml:space="preserve"> Weighted average formula for SGPA/CGPA calculations.</w:t>
@@ -753,6 +880,8 @@
           <w:b/>
           <w:bCs/>
           <w:kern w:val="0"/>
+          <w:sz w:val="28"/>
+          <w:szCs w:val="28"/>
           <w14:ligatures w14:val="none"/>
         </w:rPr>
       </w:pPr>
@@ -764,6 +893,8 @@
         <w:rPr>
           <w:rFonts w:ascii="Times New Roman" w:eastAsia="Times New Roman" w:hAnsi="Times New Roman" w:cs="Times New Roman"/>
           <w:kern w:val="0"/>
+          <w:sz w:val="28"/>
+          <w:szCs w:val="28"/>
           <w14:ligatures w14:val="none"/>
         </w:rPr>
       </w:pPr>
@@ -773,9 +904,10 @@
           <w:b/>
           <w:bCs/>
           <w:kern w:val="0"/>
-          <w14:ligatures w14:val="none"/>
-        </w:rPr>
-        <w:lastRenderedPageBreak/>
+          <w:sz w:val="28"/>
+          <w:szCs w:val="28"/>
+          <w14:ligatures w14:val="none"/>
+        </w:rPr>
         <w:t>Project Structure</w:t>
       </w:r>
     </w:p>
@@ -789,6 +921,8 @@
         <w:rPr>
           <w:rFonts w:ascii="Times New Roman" w:eastAsia="Times New Roman" w:hAnsi="Times New Roman" w:cs="Times New Roman"/>
           <w:kern w:val="0"/>
+          <w:sz w:val="28"/>
+          <w:szCs w:val="28"/>
           <w14:ligatures w14:val="none"/>
         </w:rPr>
       </w:pPr>
@@ -798,6 +932,8 @@
           <w:b/>
           <w:bCs/>
           <w:kern w:val="0"/>
+          <w:sz w:val="28"/>
+          <w:szCs w:val="28"/>
           <w14:ligatures w14:val="none"/>
         </w:rPr>
         <w:t>Welcome Screen</w:t>
@@ -813,6 +949,8 @@
         <w:rPr>
           <w:rFonts w:ascii="Times New Roman" w:eastAsia="Times New Roman" w:hAnsi="Times New Roman" w:cs="Times New Roman"/>
           <w:kern w:val="0"/>
+          <w:sz w:val="28"/>
+          <w:szCs w:val="28"/>
           <w14:ligatures w14:val="none"/>
         </w:rPr>
       </w:pPr>
@@ -822,6 +960,8 @@
           <w:b/>
           <w:bCs/>
           <w:kern w:val="0"/>
+          <w:sz w:val="28"/>
+          <w:szCs w:val="28"/>
           <w14:ligatures w14:val="none"/>
         </w:rPr>
         <w:t>Input Module</w:t>
@@ -830,6 +970,8 @@
         <w:rPr>
           <w:rFonts w:ascii="Times New Roman" w:eastAsia="Times New Roman" w:hAnsi="Times New Roman" w:cs="Times New Roman"/>
           <w:kern w:val="0"/>
+          <w:sz w:val="28"/>
+          <w:szCs w:val="28"/>
           <w14:ligatures w14:val="none"/>
         </w:rPr>
         <w:t xml:space="preserve"> (Subject names, grades, credit hours)</w:t>
@@ -845,6 +987,8 @@
         <w:rPr>
           <w:rFonts w:ascii="Times New Roman" w:eastAsia="Times New Roman" w:hAnsi="Times New Roman" w:cs="Times New Roman"/>
           <w:kern w:val="0"/>
+          <w:sz w:val="28"/>
+          <w:szCs w:val="28"/>
           <w14:ligatures w14:val="none"/>
         </w:rPr>
       </w:pPr>
@@ -854,6 +998,8 @@
           <w:b/>
           <w:bCs/>
           <w:kern w:val="0"/>
+          <w:sz w:val="28"/>
+          <w:szCs w:val="28"/>
           <w14:ligatures w14:val="none"/>
         </w:rPr>
         <w:t>SGPA Calculation Module</w:t>
@@ -869,6 +1015,8 @@
         <w:rPr>
           <w:rFonts w:ascii="Times New Roman" w:eastAsia="Times New Roman" w:hAnsi="Times New Roman" w:cs="Times New Roman"/>
           <w:kern w:val="0"/>
+          <w:sz w:val="28"/>
+          <w:szCs w:val="28"/>
           <w14:ligatures w14:val="none"/>
         </w:rPr>
       </w:pPr>
@@ -878,6 +1026,8 @@
           <w:b/>
           <w:bCs/>
           <w:kern w:val="0"/>
+          <w:sz w:val="28"/>
+          <w:szCs w:val="28"/>
           <w14:ligatures w14:val="none"/>
         </w:rPr>
         <w:t>CGPA Calculation Module</w:t>
@@ -893,6 +1043,8 @@
         <w:rPr>
           <w:rFonts w:ascii="Times New Roman" w:eastAsia="Times New Roman" w:hAnsi="Times New Roman" w:cs="Times New Roman"/>
           <w:kern w:val="0"/>
+          <w:sz w:val="28"/>
+          <w:szCs w:val="28"/>
           <w14:ligatures w14:val="none"/>
         </w:rPr>
       </w:pPr>
@@ -902,6 +1054,8 @@
           <w:b/>
           <w:bCs/>
           <w:kern w:val="0"/>
+          <w:sz w:val="28"/>
+          <w:szCs w:val="28"/>
           <w14:ligatures w14:val="none"/>
         </w:rPr>
         <w:t>Data Storage &amp; Retrieval</w:t>
@@ -917,6 +1071,8 @@
         <w:rPr>
           <w:rFonts w:ascii="Times New Roman" w:eastAsia="Times New Roman" w:hAnsi="Times New Roman" w:cs="Times New Roman"/>
           <w:kern w:val="0"/>
+          <w:sz w:val="28"/>
+          <w:szCs w:val="28"/>
           <w14:ligatures w14:val="none"/>
         </w:rPr>
       </w:pPr>
@@ -926,6 +1082,8 @@
           <w:b/>
           <w:bCs/>
           <w:kern w:val="0"/>
+          <w:sz w:val="28"/>
+          <w:szCs w:val="28"/>
           <w14:ligatures w14:val="none"/>
         </w:rPr>
         <w:t>Display Results</w:t>
@@ -941,6 +1099,8 @@
         <w:rPr>
           <w:rFonts w:ascii="Times New Roman" w:eastAsia="Times New Roman" w:hAnsi="Times New Roman" w:cs="Times New Roman"/>
           <w:kern w:val="0"/>
+          <w:sz w:val="28"/>
+          <w:szCs w:val="28"/>
           <w14:ligatures w14:val="none"/>
         </w:rPr>
       </w:pPr>
@@ -950,6 +1110,8 @@
           <w:b/>
           <w:bCs/>
           <w:kern w:val="0"/>
+          <w:sz w:val="28"/>
+          <w:szCs w:val="28"/>
           <w14:ligatures w14:val="none"/>
         </w:rPr>
         <w:t>Error Handling &amp; Exit Option</w:t>
@@ -966,7 +1128,130 @@
         </w:rPr>
       </w:pPr>
     </w:p>
-    <w:p/>
+    <w:p>
+      <w:pPr>
+        <w:jc w:val="center"/>
+        <w:rPr>
+          <w:sz w:val="48"/>
+          <w:szCs w:val="48"/>
+        </w:rPr>
+      </w:pPr>
+      <w:r>
+        <w:rPr>
+          <w:sz w:val="48"/>
+          <w:szCs w:val="48"/>
+          <w:highlight w:val="cyan"/>
+        </w:rPr>
+        <w:t>Mathematical Draft</w:t>
+      </w:r>
+    </w:p>
+    <w:p>
+      <w:pPr>
+        <w:rPr>
+          <w:sz w:val="28"/>
+          <w:szCs w:val="28"/>
+        </w:rPr>
+      </w:pPr>
+      <w:r>
+        <w:rPr>
+          <w:sz w:val="28"/>
+          <w:szCs w:val="28"/>
+        </w:rPr>
+        <w:t>All calculations conducted based on our university</w:t>
+      </w:r>
+    </w:p>
+    <w:p>
+      <w:pPr>
+        <w:rPr>
+          <w:sz w:val="28"/>
+          <w:szCs w:val="28"/>
+        </w:rPr>
+      </w:pPr>
+      <w:r>
+        <w:rPr>
+          <w:sz w:val="28"/>
+          <w:szCs w:val="28"/>
+        </w:rPr>
+        <w:t>CGPA=SUMMATION OF SGPA/NUMBER OF CONDUCTED SEMESTER</w:t>
+      </w:r>
+    </w:p>
+    <w:p>
+      <w:pPr>
+        <w:rPr>
+          <w:sz w:val="28"/>
+          <w:szCs w:val="28"/>
+        </w:rPr>
+      </w:pPr>
+      <w:r>
+        <w:rPr>
+          <w:sz w:val="28"/>
+          <w:szCs w:val="28"/>
+        </w:rPr>
+        <w:t>SGPA=SUMMATION(GRADE*CREDIT)/TOTAL CREDIT</w:t>
+      </w:r>
+    </w:p>
+    <w:p>
+      <w:pPr>
+        <w:rPr>
+          <w:sz w:val="28"/>
+          <w:szCs w:val="28"/>
+        </w:rPr>
+      </w:pPr>
+    </w:p>
+    <w:p>
+      <w:pPr>
+        <w:rPr>
+          <w:sz w:val="28"/>
+          <w:szCs w:val="28"/>
+        </w:rPr>
+      </w:pPr>
+      <w:r>
+        <w:rPr>
+          <w:sz w:val="28"/>
+          <w:szCs w:val="28"/>
+          <w:highlight w:val="cyan"/>
+        </w:rPr>
+        <w:t>Task:</w:t>
+      </w:r>
+    </w:p>
+    <w:p>
+      <w:pPr>
+        <w:rPr>
+          <w:sz w:val="28"/>
+          <w:szCs w:val="28"/>
+        </w:rPr>
+      </w:pPr>
+      <w:r>
+        <w:rPr>
+          <w:sz w:val="28"/>
+          <w:szCs w:val="28"/>
+        </w:rPr>
+        <w:t>1-Convert The integer calculation to float calculator.</w:t>
+      </w:r>
+    </w:p>
+    <w:p>
+      <w:pPr>
+        <w:rPr>
+          <w:sz w:val="28"/>
+          <w:szCs w:val="28"/>
+        </w:rPr>
+      </w:pPr>
+      <w:r>
+        <w:rPr>
+          <w:sz w:val="28"/>
+          <w:szCs w:val="28"/>
+        </w:rPr>
+        <w:t>2-Refine user command and make it for user friendly.</w:t>
+      </w:r>
+    </w:p>
+    <w:p>
+      <w:pPr>
+        <w:rPr>
+          <w:sz w:val="28"/>
+          <w:szCs w:val="28"/>
+        </w:rPr>
+      </w:pPr>
+    </w:p>
     <w:sectPr>
       <w:pgSz w:w="12240" w:h="15840"/>
       <w:pgMar w:top="1440" w:right="1440" w:bottom="1440" w:left="1440" w:header="720" w:footer="720" w:gutter="0"/>
@@ -2541,6 +2826,7 @@
   <w:style w:type="character" w:default="1" w:styleId="DefaultParagraphFont">
     <w:name w:val="Default Paragraph Font"/>
     <w:uiPriority w:val="1"/>
+    <w:semiHidden/>
     <w:unhideWhenUsed/>
   </w:style>
   <w:style w:type="table" w:default="1" w:styleId="TableNormal">

</xml_diff>